<commit_message>
Changed my concentration information
</commit_message>
<xml_diff>
--- a/masters-info.docx
+++ b/masters-info.docx
@@ -14,13 +14,15 @@
     </w:p>
     <w:p>
       <w:r>
-        <w:t>My concentration is general</w:t>
+        <w:t xml:space="preserve">My concentration is </w:t>
       </w:r>
-    </w:p>
-    <w:p>
+      <w:r>
+        <w:t>data analysis</w:t>
+      </w:r>
       <w:bookmarkStart w:id="0" w:name="_GoBack"/>
       <w:bookmarkEnd w:id="0"/>
     </w:p>
+    <w:p/>
     <w:p/>
     <w:sectPr>
       <w:pgSz w:w="12240" w:h="15840"/>

</xml_diff>

<commit_message>
I added the date when i graduated
</commit_message>
<xml_diff>
--- a/masters-info.docx
+++ b/masters-info.docx
@@ -9,8 +9,13 @@
     </w:p>
     <w:p>
       <w:r>
-        <w:t>I graduated in December 2018</w:t>
+        <w:t>I graduated in December</w:t>
       </w:r>
+      <w:r>
+        <w:t xml:space="preserve"> 14, 2018</w:t>
+      </w:r>
+      <w:bookmarkStart w:id="0" w:name="_GoBack"/>
+      <w:bookmarkEnd w:id="0"/>
     </w:p>
     <w:p>
       <w:r>
@@ -19,8 +24,6 @@
       <w:r>
         <w:t>databases</w:t>
       </w:r>
-      <w:bookmarkStart w:id="0" w:name="_GoBack"/>
-      <w:bookmarkEnd w:id="0"/>
     </w:p>
     <w:p/>
     <w:p/>

</xml_diff>

<commit_message>
I have added my professor name
</commit_message>
<xml_diff>
--- a/masters-info.docx
+++ b/masters-info.docx
@@ -14,8 +14,6 @@
       <w:r>
         <w:t xml:space="preserve"> 14, 2018</w:t>
       </w:r>
-      <w:bookmarkStart w:id="0" w:name="_GoBack"/>
-      <w:bookmarkEnd w:id="0"/>
     </w:p>
     <w:p>
       <w:r>
@@ -24,6 +22,13 @@
       <w:r>
         <w:t>databases</w:t>
       </w:r>
+    </w:p>
+    <w:p>
+      <w:r>
+        <w:t>My professor is Peter WOLCOTT</w:t>
+      </w:r>
+      <w:bookmarkStart w:id="0" w:name="_GoBack"/>
+      <w:bookmarkEnd w:id="0"/>
     </w:p>
     <w:p/>
     <w:p/>

</xml_diff>

<commit_message>
Added a line of how many classes I have taken under professor
</commit_message>
<xml_diff>
--- a/masters-info.docx
+++ b/masters-info.docx
@@ -26,6 +26,11 @@
     <w:p>
       <w:r>
         <w:t>My professor is Peter WOLCOTT</w:t>
+      </w:r>
+    </w:p>
+    <w:p>
+      <w:r>
+        <w:t>I took two classes from him</w:t>
       </w:r>
       <w:bookmarkStart w:id="0" w:name="_GoBack"/>
       <w:bookmarkEnd w:id="0"/>

</xml_diff>